<commit_message>
folder and contact frontend is ready
</commit_message>
<xml_diff>
--- a/WSA API.docx
+++ b/WSA API.docx
@@ -69,16 +69,7 @@
             <w:sz w:val="32"/>
             <w:szCs w:val="32"/>
           </w:rPr>
-          <w:t>http://localhost:5000/api/contact/search?query=</w:t>
-        </w:r>
-        <w:r>
-          <w:rPr>
-            <w:rStyle w:val="Hyperlink"/>
-            <w:rFonts w:ascii="Times New Roman" w:hAnsi="Times New Roman" w:cs="Times New Roman"/>
-            <w:sz w:val="32"/>
-            <w:szCs w:val="32"/>
-          </w:rPr>
-          <w:t>&lt;NAME&gt;</w:t>
+          <w:t>http://localhost:5000/api/contact/search?query=&lt;NAME&gt;</w:t>
         </w:r>
       </w:hyperlink>
     </w:p>
@@ -128,7 +119,363 @@
             <w:sz w:val="32"/>
             <w:szCs w:val="32"/>
           </w:rPr>
-          <w:t>http://localhost:5000/api/folder/:folderId/:userID</w:t>
+          <w:t>http://localhost:5000/api/folder</w:t>
+        </w:r>
+        <w:r>
+          <w:rPr>
+            <w:rStyle w:val="Hyperlink"/>
+            <w:rFonts w:ascii="Times New Roman" w:hAnsi="Times New Roman" w:cs="Times New Roman"/>
+            <w:sz w:val="32"/>
+            <w:szCs w:val="32"/>
+          </w:rPr>
+          <w:t>/create</w:t>
+        </w:r>
+        <w:r>
+          <w:rPr>
+            <w:rStyle w:val="Hyperlink"/>
+            <w:rFonts w:ascii="Times New Roman" w:hAnsi="Times New Roman" w:cs="Times New Roman"/>
+            <w:sz w:val="32"/>
+            <w:szCs w:val="32"/>
+          </w:rPr>
+          <w:t xml:space="preserve"> </w:t>
+        </w:r>
+      </w:hyperlink>
+    </w:p>
+    <w:p>
+      <w:pPr>
+        <w:pStyle w:val="ListParagraph"/>
+        <w:numPr>
+          <w:ilvl w:val="0"/>
+          <w:numId w:val="4"/>
+        </w:numPr>
+        <w:shd w:val="clear" w:color="auto" w:fill="1F1F1F"/>
+        <w:spacing w:after="0" w:line="285" w:lineRule="atLeast"/>
+        <w:rPr>
+          <w:rFonts w:ascii="Times New Roman" w:hAnsi="Times New Roman" w:cs="Times New Roman"/>
+          <w:sz w:val="32"/>
+          <w:szCs w:val="32"/>
+        </w:rPr>
+      </w:pPr>
+      <w:hyperlink r:id="rId8" w:history="1">
+        <w:r>
+          <w:rPr>
+            <w:rStyle w:val="Hyperlink"/>
+            <w:rFonts w:ascii="Consolas" w:eastAsia="Times New Roman" w:hAnsi="Consolas" w:cs="Times New Roman"/>
+            <w:kern w:val="0"/>
+            <w:sz w:val="21"/>
+            <w:szCs w:val="21"/>
+            <w:lang w:eastAsia="en-IN"/>
+            <w14:ligatures w14:val="none"/>
+          </w:rPr>
+          <w:t>https://wsa-1.onrender.com/api/folder/create</w:t>
+        </w:r>
+        <w:r>
+          <w:rPr>
+            <w:rStyle w:val="Hyperlink"/>
+            <w:rFonts w:ascii="Consolas" w:eastAsia="Times New Roman" w:hAnsi="Consolas" w:cs="Times New Roman"/>
+            <w:kern w:val="0"/>
+            <w:sz w:val="21"/>
+            <w:szCs w:val="21"/>
+            <w:lang w:eastAsia="en-IN"/>
+            <w14:ligatures w14:val="none"/>
+          </w:rPr>
+          <w:t xml:space="preserve"> </w:t>
+        </w:r>
+      </w:hyperlink>
+    </w:p>
+    <w:p>
+      <w:pPr>
+        <w:pStyle w:val="ListParagraph"/>
+        <w:numPr>
+          <w:ilvl w:val="0"/>
+          <w:numId w:val="4"/>
+        </w:numPr>
+        <w:shd w:val="clear" w:color="auto" w:fill="1F1F1F"/>
+        <w:spacing w:after="0" w:line="285" w:lineRule="atLeast"/>
+        <w:rPr>
+          <w:rFonts w:ascii="Times New Roman" w:hAnsi="Times New Roman" w:cs="Times New Roman"/>
+          <w:sz w:val="32"/>
+          <w:szCs w:val="32"/>
+        </w:rPr>
+      </w:pPr>
+      <w:hyperlink r:id="rId9" w:history="1">
+        <w:r>
+          <w:rPr>
+            <w:rStyle w:val="Hyperlink"/>
+            <w:rFonts w:ascii="Consolas" w:eastAsia="Times New Roman" w:hAnsi="Consolas" w:cs="Times New Roman"/>
+            <w:kern w:val="0"/>
+            <w:sz w:val="21"/>
+            <w:szCs w:val="21"/>
+            <w:lang w:eastAsia="en-IN"/>
+            <w14:ligatures w14:val="none"/>
+          </w:rPr>
+          <w:t>https://wsa-1.onrender.com/api/</w:t>
+        </w:r>
+        <w:r>
+          <w:rPr>
+            <w:rStyle w:val="Hyperlink"/>
+            <w:rFonts w:ascii="Consolas" w:eastAsia="Times New Roman" w:hAnsi="Consolas" w:cs="Times New Roman"/>
+            <w:kern w:val="0"/>
+            <w:sz w:val="21"/>
+            <w:szCs w:val="21"/>
+            <w:lang w:eastAsia="en-IN"/>
+            <w14:ligatures w14:val="none"/>
+          </w:rPr>
+          <w:t>contact</w:t>
+        </w:r>
+        <w:r>
+          <w:rPr>
+            <w:rStyle w:val="Hyperlink"/>
+            <w:rFonts w:ascii="Consolas" w:eastAsia="Times New Roman" w:hAnsi="Consolas" w:cs="Times New Roman"/>
+            <w:kern w:val="0"/>
+            <w:sz w:val="21"/>
+            <w:szCs w:val="21"/>
+            <w:lang w:eastAsia="en-IN"/>
+            <w14:ligatures w14:val="none"/>
+          </w:rPr>
+          <w:t xml:space="preserve">/create </w:t>
+        </w:r>
+      </w:hyperlink>
+    </w:p>
+    <w:p>
+      <w:pPr>
+        <w:pStyle w:val="ListParagraph"/>
+        <w:numPr>
+          <w:ilvl w:val="0"/>
+          <w:numId w:val="4"/>
+        </w:numPr>
+        <w:shd w:val="clear" w:color="auto" w:fill="1F1F1F"/>
+        <w:spacing w:after="0" w:line="285" w:lineRule="atLeast"/>
+        <w:rPr>
+          <w:rFonts w:ascii="Consolas" w:eastAsia="Times New Roman" w:hAnsi="Consolas" w:cs="Times New Roman"/>
+          <w:color w:val="CCCCCC"/>
+          <w:kern w:val="0"/>
+          <w:sz w:val="21"/>
+          <w:szCs w:val="21"/>
+          <w:lang w:eastAsia="en-IN"/>
+          <w14:ligatures w14:val="none"/>
+        </w:rPr>
+      </w:pPr>
+      <w:hyperlink r:id="rId10" w:history="1">
+        <w:r>
+          <w:rPr>
+            <w:rStyle w:val="Hyperlink"/>
+            <w:rFonts w:ascii="Consolas" w:eastAsia="Times New Roman" w:hAnsi="Consolas" w:cs="Times New Roman"/>
+            <w:kern w:val="0"/>
+            <w:sz w:val="21"/>
+            <w:szCs w:val="21"/>
+            <w:lang w:eastAsia="en-IN"/>
+            <w14:ligatures w14:val="none"/>
+          </w:rPr>
+          <w:t>https://wsa-1.onrender.com/api/folder/all/:userID</w:t>
+        </w:r>
+      </w:hyperlink>
+    </w:p>
+    <w:p>
+      <w:pPr>
+        <w:pStyle w:val="ListParagraph"/>
+        <w:numPr>
+          <w:ilvl w:val="0"/>
+          <w:numId w:val="4"/>
+        </w:numPr>
+        <w:shd w:val="clear" w:color="auto" w:fill="1F1F1F"/>
+        <w:spacing w:after="0" w:line="285" w:lineRule="atLeast"/>
+        <w:rPr>
+          <w:rFonts w:ascii="Consolas" w:eastAsia="Times New Roman" w:hAnsi="Consolas" w:cs="Times New Roman"/>
+          <w:color w:val="CCCCCC"/>
+          <w:kern w:val="0"/>
+          <w:sz w:val="21"/>
+          <w:szCs w:val="21"/>
+          <w:lang w:eastAsia="en-IN"/>
+          <w14:ligatures w14:val="none"/>
+        </w:rPr>
+      </w:pPr>
+      <w:hyperlink r:id="rId11" w:history="1">
+        <w:r>
+          <w:rPr>
+            <w:rStyle w:val="Hyperlink"/>
+            <w:rFonts w:ascii="Consolas" w:eastAsia="Times New Roman" w:hAnsi="Consolas" w:cs="Times New Roman"/>
+            <w:kern w:val="0"/>
+            <w:sz w:val="21"/>
+            <w:szCs w:val="21"/>
+            <w:lang w:eastAsia="en-IN"/>
+            <w14:ligatures w14:val="none"/>
+          </w:rPr>
+          <w:t>https://wsa-1.onrender.com/api/</w:t>
+        </w:r>
+        <w:r>
+          <w:rPr>
+            <w:rStyle w:val="Hyperlink"/>
+            <w:rFonts w:ascii="Consolas" w:eastAsia="Times New Roman" w:hAnsi="Consolas" w:cs="Times New Roman"/>
+            <w:kern w:val="0"/>
+            <w:sz w:val="21"/>
+            <w:szCs w:val="21"/>
+            <w:lang w:eastAsia="en-IN"/>
+            <w14:ligatures w14:val="none"/>
+          </w:rPr>
+          <w:t>folder/delete/:id/:userID</w:t>
+        </w:r>
+      </w:hyperlink>
+    </w:p>
+    <w:p>
+      <w:pPr>
+        <w:pStyle w:val="ListParagraph"/>
+        <w:numPr>
+          <w:ilvl w:val="0"/>
+          <w:numId w:val="4"/>
+        </w:numPr>
+        <w:shd w:val="clear" w:color="auto" w:fill="1F1F1F"/>
+        <w:spacing w:after="0" w:line="285" w:lineRule="atLeast"/>
+        <w:rPr>
+          <w:rFonts w:ascii="Consolas" w:eastAsia="Times New Roman" w:hAnsi="Consolas" w:cs="Times New Roman"/>
+          <w:color w:val="CCCCCC"/>
+          <w:kern w:val="0"/>
+          <w:sz w:val="21"/>
+          <w:szCs w:val="21"/>
+          <w:lang w:eastAsia="en-IN"/>
+          <w14:ligatures w14:val="none"/>
+        </w:rPr>
+      </w:pPr>
+      <w:hyperlink r:id="rId12" w:history="1">
+        <w:r>
+          <w:rPr>
+            <w:rStyle w:val="Hyperlink"/>
+            <w:rFonts w:ascii="Consolas" w:eastAsia="Times New Roman" w:hAnsi="Consolas" w:cs="Times New Roman"/>
+            <w:kern w:val="0"/>
+            <w:sz w:val="21"/>
+            <w:szCs w:val="21"/>
+            <w:lang w:eastAsia="en-IN"/>
+            <w14:ligatures w14:val="none"/>
+          </w:rPr>
+          <w:t>https://wsa-1.onrender.com/api/</w:t>
+        </w:r>
+        <w:r>
+          <w:rPr>
+            <w:rStyle w:val="Hyperlink"/>
+            <w:rFonts w:ascii="Consolas" w:eastAsia="Times New Roman" w:hAnsi="Consolas" w:cs="Times New Roman"/>
+            <w:kern w:val="0"/>
+            <w:sz w:val="21"/>
+            <w:szCs w:val="21"/>
+            <w:lang w:eastAsia="en-IN"/>
+            <w14:ligatures w14:val="none"/>
+          </w:rPr>
+          <w:t>contact/:folderId</w:t>
+        </w:r>
+        <w:r>
+          <w:rPr>
+            <w:rStyle w:val="Hyperlink"/>
+            <w:rFonts w:ascii="Consolas" w:eastAsia="Times New Roman" w:hAnsi="Consolas" w:cs="Times New Roman"/>
+            <w:kern w:val="0"/>
+            <w:sz w:val="21"/>
+            <w:szCs w:val="21"/>
+            <w:lang w:eastAsia="en-IN"/>
+            <w14:ligatures w14:val="none"/>
+          </w:rPr>
+          <w:t>/:userID</w:t>
+        </w:r>
+      </w:hyperlink>
+    </w:p>
+    <w:p>
+      <w:pPr>
+        <w:pStyle w:val="ListParagraph"/>
+        <w:numPr>
+          <w:ilvl w:val="0"/>
+          <w:numId w:val="4"/>
+        </w:numPr>
+        <w:shd w:val="clear" w:color="auto" w:fill="1F1F1F"/>
+        <w:spacing w:after="0" w:line="285" w:lineRule="atLeast"/>
+        <w:rPr>
+          <w:rFonts w:ascii="Consolas" w:eastAsia="Times New Roman" w:hAnsi="Consolas" w:cs="Times New Roman"/>
+          <w:color w:val="CCCCCC"/>
+          <w:kern w:val="0"/>
+          <w:sz w:val="21"/>
+          <w:szCs w:val="21"/>
+          <w:lang w:eastAsia="en-IN"/>
+          <w14:ligatures w14:val="none"/>
+        </w:rPr>
+      </w:pPr>
+      <w:hyperlink r:id="rId13" w:history="1">
+        <w:r>
+          <w:rPr>
+            <w:rStyle w:val="Hyperlink"/>
+            <w:rFonts w:ascii="Consolas" w:eastAsia="Times New Roman" w:hAnsi="Consolas" w:cs="Times New Roman"/>
+            <w:kern w:val="0"/>
+            <w:sz w:val="21"/>
+            <w:szCs w:val="21"/>
+            <w:lang w:eastAsia="en-IN"/>
+            <w14:ligatures w14:val="none"/>
+          </w:rPr>
+          <w:t>https://wsa-1.onrender.com/api/</w:t>
+        </w:r>
+        <w:r>
+          <w:rPr>
+            <w:rStyle w:val="Hyperlink"/>
+            <w:rFonts w:ascii="Consolas" w:eastAsia="Times New Roman" w:hAnsi="Consolas" w:cs="Times New Roman"/>
+            <w:kern w:val="0"/>
+            <w:sz w:val="21"/>
+            <w:szCs w:val="21"/>
+            <w:lang w:eastAsia="en-IN"/>
+            <w14:ligatures w14:val="none"/>
+          </w:rPr>
+          <w:t>contact</w:t>
+        </w:r>
+        <w:r>
+          <w:rPr>
+            <w:rStyle w:val="Hyperlink"/>
+            <w:rFonts w:ascii="Consolas" w:eastAsia="Times New Roman" w:hAnsi="Consolas" w:cs="Times New Roman"/>
+            <w:kern w:val="0"/>
+            <w:sz w:val="21"/>
+            <w:szCs w:val="21"/>
+            <w:lang w:eastAsia="en-IN"/>
+            <w14:ligatures w14:val="none"/>
+          </w:rPr>
+          <w:t>/delete</w:t>
+        </w:r>
+        <w:r>
+          <w:rPr>
+            <w:rStyle w:val="Hyperlink"/>
+            <w:rFonts w:ascii="Consolas" w:eastAsia="Times New Roman" w:hAnsi="Consolas" w:cs="Times New Roman"/>
+            <w:kern w:val="0"/>
+            <w:sz w:val="21"/>
+            <w:szCs w:val="21"/>
+            <w:lang w:eastAsia="en-IN"/>
+            <w14:ligatures w14:val="none"/>
+          </w:rPr>
+          <w:t>-multiple</w:t>
+        </w:r>
+      </w:hyperlink>
+    </w:p>
+    <w:p>
+      <w:pPr>
+        <w:pStyle w:val="ListParagraph"/>
+        <w:numPr>
+          <w:ilvl w:val="0"/>
+          <w:numId w:val="4"/>
+        </w:numPr>
+        <w:shd w:val="clear" w:color="auto" w:fill="1F1F1F"/>
+        <w:spacing w:after="0" w:line="285" w:lineRule="atLeast"/>
+        <w:rPr>
+          <w:rFonts w:ascii="Consolas" w:eastAsia="Times New Roman" w:hAnsi="Consolas" w:cs="Times New Roman"/>
+          <w:color w:val="CCCCCC"/>
+          <w:kern w:val="0"/>
+          <w:sz w:val="21"/>
+          <w:szCs w:val="21"/>
+          <w:lang w:eastAsia="en-IN"/>
+          <w14:ligatures w14:val="none"/>
+        </w:rPr>
+      </w:pPr>
+      <w:hyperlink r:id="rId14" w:history="1">
+        <w:r>
+          <w:rPr>
+            <w:rStyle w:val="Hyperlink"/>
+            <w:rFonts w:ascii="Consolas" w:eastAsia="Times New Roman" w:hAnsi="Consolas" w:cs="Times New Roman"/>
+            <w:kern w:val="0"/>
+            <w:sz w:val="21"/>
+            <w:szCs w:val="21"/>
+            <w:lang w:eastAsia="en-IN"/>
+            <w14:ligatures w14:val="none"/>
+          </w:rPr>
+          <w:t>https://wsa-1.onrender.com/api/contact/search?query=&lt;NAME&gt;</w:t>
         </w:r>
       </w:hyperlink>
     </w:p>
@@ -180,7 +527,7 @@
           <w:szCs w:val="32"/>
         </w:rPr>
       </w:pPr>
-      <w:hyperlink r:id="rId8" w:history="1">
+      <w:hyperlink r:id="rId15" w:history="1">
         <w:r>
           <w:rPr>
             <w:rStyle w:val="Hyperlink"/>
@@ -188,16 +535,7 @@
             <w:sz w:val="32"/>
             <w:szCs w:val="32"/>
           </w:rPr>
-          <w:t>http://localhost:5000/api/folder/</w:t>
-        </w:r>
-        <w:r>
-          <w:rPr>
-            <w:rStyle w:val="Hyperlink"/>
-            <w:rFonts w:ascii="Times New Roman" w:hAnsi="Times New Roman" w:cs="Times New Roman"/>
-            <w:sz w:val="32"/>
-            <w:szCs w:val="32"/>
-          </w:rPr>
-          <w:t>create</w:t>
+          <w:t>http://localhost:5000/api/folder/create</w:t>
         </w:r>
       </w:hyperlink>
     </w:p>
@@ -214,7 +552,7 @@
           <w:szCs w:val="32"/>
         </w:rPr>
       </w:pPr>
-      <w:hyperlink r:id="rId9" w:history="1">
+      <w:hyperlink r:id="rId16" w:history="1">
         <w:r>
           <w:rPr>
             <w:rStyle w:val="Hyperlink"/>
@@ -222,41 +560,214 @@
             <w:sz w:val="32"/>
             <w:szCs w:val="32"/>
           </w:rPr>
-          <w:t>http://localhost:5000/api/</w:t>
-        </w:r>
-        <w:r>
-          <w:rPr>
-            <w:rStyle w:val="Hyperlink"/>
-            <w:rFonts w:ascii="Times New Roman" w:hAnsi="Times New Roman" w:cs="Times New Roman"/>
-            <w:sz w:val="32"/>
-            <w:szCs w:val="32"/>
-          </w:rPr>
-          <w:t>contact</w:t>
-        </w:r>
-        <w:r>
-          <w:rPr>
-            <w:rStyle w:val="Hyperlink"/>
-            <w:rFonts w:ascii="Times New Roman" w:hAnsi="Times New Roman" w:cs="Times New Roman"/>
-            <w:sz w:val="32"/>
-            <w:szCs w:val="32"/>
-          </w:rPr>
-          <w:t>/</w:t>
-        </w:r>
-        <w:r>
-          <w:rPr>
-            <w:rStyle w:val="Hyperlink"/>
-            <w:rFonts w:ascii="Times New Roman" w:hAnsi="Times New Roman" w:cs="Times New Roman"/>
-            <w:sz w:val="32"/>
-            <w:szCs w:val="32"/>
-          </w:rPr>
-          <w:t>create</w:t>
+          <w:t>http://localhost:5000/api/contact/create</w:t>
         </w:r>
       </w:hyperlink>
     </w:p>
     <w:p>
       <w:pPr>
-        <w:pStyle w:val="ListParagraph"/>
-        <w:ind w:left="1440"/>
+        <w:shd w:val="clear" w:color="auto" w:fill="1F1F1F"/>
+        <w:spacing w:after="0" w:line="285" w:lineRule="atLeast"/>
+        <w:ind w:left="1080"/>
+        <w:rPr>
+          <w:rFonts w:ascii="Times New Roman" w:hAnsi="Times New Roman" w:cs="Times New Roman"/>
+          <w:sz w:val="32"/>
+          <w:szCs w:val="32"/>
+        </w:rPr>
+      </w:pPr>
+      <w:hyperlink r:id="rId17" w:history="1">
+        <w:r>
+          <w:rPr>
+            <w:rStyle w:val="Hyperlink"/>
+            <w:rFonts w:ascii="Consolas" w:eastAsia="Times New Roman" w:hAnsi="Consolas" w:cs="Times New Roman"/>
+            <w:kern w:val="0"/>
+            <w:sz w:val="21"/>
+            <w:szCs w:val="21"/>
+            <w:lang w:eastAsia="en-IN"/>
+            <w14:ligatures w14:val="none"/>
+          </w:rPr>
+          <w:t xml:space="preserve">https://wsa-1.onrender.com/api/folder/create </w:t>
+        </w:r>
+      </w:hyperlink>
+    </w:p>
+    <w:p>
+      <w:pPr>
+        <w:shd w:val="clear" w:color="auto" w:fill="1F1F1F"/>
+        <w:spacing w:after="0" w:line="285" w:lineRule="atLeast"/>
+        <w:ind w:left="1080"/>
+        <w:rPr>
+          <w:rFonts w:ascii="Times New Roman" w:hAnsi="Times New Roman" w:cs="Times New Roman"/>
+          <w:sz w:val="32"/>
+          <w:szCs w:val="32"/>
+        </w:rPr>
+      </w:pPr>
+      <w:hyperlink r:id="rId18" w:history="1">
+        <w:r>
+          <w:rPr>
+            <w:rStyle w:val="Hyperlink"/>
+            <w:rFonts w:ascii="Consolas" w:eastAsia="Times New Roman" w:hAnsi="Consolas" w:cs="Times New Roman"/>
+            <w:kern w:val="0"/>
+            <w:sz w:val="21"/>
+            <w:szCs w:val="21"/>
+            <w:lang w:eastAsia="en-IN"/>
+            <w14:ligatures w14:val="none"/>
+          </w:rPr>
+          <w:t xml:space="preserve">https://wsa-1.onrender.com/api/contact/create </w:t>
+        </w:r>
+      </w:hyperlink>
+    </w:p>
+    <w:p>
+      <w:pPr>
+        <w:shd w:val="clear" w:color="auto" w:fill="1F1F1F"/>
+        <w:spacing w:after="0" w:line="285" w:lineRule="atLeast"/>
+        <w:ind w:left="1080"/>
+        <w:rPr>
+          <w:rFonts w:ascii="Consolas" w:eastAsia="Times New Roman" w:hAnsi="Consolas" w:cs="Times New Roman"/>
+          <w:color w:val="CCCCCC"/>
+          <w:kern w:val="0"/>
+          <w:sz w:val="21"/>
+          <w:szCs w:val="21"/>
+          <w:lang w:eastAsia="en-IN"/>
+          <w14:ligatures w14:val="none"/>
+        </w:rPr>
+      </w:pPr>
+      <w:hyperlink r:id="rId19" w:history="1">
+        <w:r>
+          <w:rPr>
+            <w:rStyle w:val="Hyperlink"/>
+            <w:rFonts w:ascii="Consolas" w:eastAsia="Times New Roman" w:hAnsi="Consolas" w:cs="Times New Roman"/>
+            <w:kern w:val="0"/>
+            <w:sz w:val="21"/>
+            <w:szCs w:val="21"/>
+            <w:lang w:eastAsia="en-IN"/>
+            <w14:ligatures w14:val="none"/>
+          </w:rPr>
+          <w:t>https://wsa-1.onrender.com/api/folder/all/:userID</w:t>
+        </w:r>
+      </w:hyperlink>
+    </w:p>
+    <w:p>
+      <w:pPr>
+        <w:shd w:val="clear" w:color="auto" w:fill="1F1F1F"/>
+        <w:spacing w:after="0" w:line="285" w:lineRule="atLeast"/>
+        <w:ind w:left="1080"/>
+        <w:rPr>
+          <w:rFonts w:ascii="Consolas" w:eastAsia="Times New Roman" w:hAnsi="Consolas" w:cs="Times New Roman"/>
+          <w:color w:val="CCCCCC"/>
+          <w:kern w:val="0"/>
+          <w:sz w:val="21"/>
+          <w:szCs w:val="21"/>
+          <w:lang w:eastAsia="en-IN"/>
+          <w14:ligatures w14:val="none"/>
+        </w:rPr>
+      </w:pPr>
+      <w:hyperlink r:id="rId20" w:history="1">
+        <w:r>
+          <w:rPr>
+            <w:rStyle w:val="Hyperlink"/>
+            <w:rFonts w:ascii="Consolas" w:eastAsia="Times New Roman" w:hAnsi="Consolas" w:cs="Times New Roman"/>
+            <w:kern w:val="0"/>
+            <w:sz w:val="21"/>
+            <w:szCs w:val="21"/>
+            <w:lang w:eastAsia="en-IN"/>
+            <w14:ligatures w14:val="none"/>
+          </w:rPr>
+          <w:t>https://wsa-1.onrender.com/api/folder/delete/:id/:userID</w:t>
+        </w:r>
+      </w:hyperlink>
+    </w:p>
+    <w:p>
+      <w:pPr>
+        <w:shd w:val="clear" w:color="auto" w:fill="1F1F1F"/>
+        <w:spacing w:after="0" w:line="285" w:lineRule="atLeast"/>
+        <w:ind w:left="1080"/>
+        <w:rPr>
+          <w:rFonts w:ascii="Consolas" w:eastAsia="Times New Roman" w:hAnsi="Consolas" w:cs="Times New Roman"/>
+          <w:color w:val="CCCCCC"/>
+          <w:kern w:val="0"/>
+          <w:sz w:val="21"/>
+          <w:szCs w:val="21"/>
+          <w:lang w:eastAsia="en-IN"/>
+          <w14:ligatures w14:val="none"/>
+        </w:rPr>
+      </w:pPr>
+      <w:hyperlink r:id="rId21" w:history="1">
+        <w:r>
+          <w:rPr>
+            <w:rStyle w:val="Hyperlink"/>
+            <w:rFonts w:ascii="Consolas" w:eastAsia="Times New Roman" w:hAnsi="Consolas" w:cs="Times New Roman"/>
+            <w:kern w:val="0"/>
+            <w:sz w:val="21"/>
+            <w:szCs w:val="21"/>
+            <w:lang w:eastAsia="en-IN"/>
+            <w14:ligatures w14:val="none"/>
+          </w:rPr>
+          <w:t>https://wsa-1.onrender.com/api/contact/:folderId/:userID</w:t>
+        </w:r>
+      </w:hyperlink>
+    </w:p>
+    <w:p>
+      <w:pPr>
+        <w:shd w:val="clear" w:color="auto" w:fill="1F1F1F"/>
+        <w:spacing w:after="0" w:line="285" w:lineRule="atLeast"/>
+        <w:ind w:left="1080"/>
+        <w:rPr>
+          <w:rFonts w:ascii="Consolas" w:eastAsia="Times New Roman" w:hAnsi="Consolas" w:cs="Times New Roman"/>
+          <w:color w:val="CCCCCC"/>
+          <w:kern w:val="0"/>
+          <w:sz w:val="21"/>
+          <w:szCs w:val="21"/>
+          <w:lang w:eastAsia="en-IN"/>
+          <w14:ligatures w14:val="none"/>
+        </w:rPr>
+      </w:pPr>
+      <w:hyperlink r:id="rId22" w:history="1">
+        <w:r>
+          <w:rPr>
+            <w:rStyle w:val="Hyperlink"/>
+            <w:rFonts w:ascii="Consolas" w:eastAsia="Times New Roman" w:hAnsi="Consolas" w:cs="Times New Roman"/>
+            <w:kern w:val="0"/>
+            <w:sz w:val="21"/>
+            <w:szCs w:val="21"/>
+            <w:lang w:eastAsia="en-IN"/>
+            <w14:ligatures w14:val="none"/>
+          </w:rPr>
+          <w:t>https://wsa-1.onrender.com/api/contact/delete-multiple</w:t>
+        </w:r>
+      </w:hyperlink>
+    </w:p>
+    <w:p>
+      <w:pPr>
+        <w:shd w:val="clear" w:color="auto" w:fill="1F1F1F"/>
+        <w:spacing w:after="0" w:line="285" w:lineRule="atLeast"/>
+        <w:ind w:left="1080"/>
+        <w:rPr>
+          <w:rFonts w:ascii="Consolas" w:eastAsia="Times New Roman" w:hAnsi="Consolas" w:cs="Times New Roman"/>
+          <w:color w:val="CCCCCC"/>
+          <w:kern w:val="0"/>
+          <w:sz w:val="21"/>
+          <w:szCs w:val="21"/>
+          <w:lang w:eastAsia="en-IN"/>
+          <w14:ligatures w14:val="none"/>
+        </w:rPr>
+      </w:pPr>
+      <w:hyperlink r:id="rId23" w:history="1">
+        <w:r>
+          <w:rPr>
+            <w:rStyle w:val="Hyperlink"/>
+            <w:rFonts w:ascii="Consolas" w:eastAsia="Times New Roman" w:hAnsi="Consolas" w:cs="Times New Roman"/>
+            <w:kern w:val="0"/>
+            <w:sz w:val="21"/>
+            <w:szCs w:val="21"/>
+            <w:lang w:eastAsia="en-IN"/>
+            <w14:ligatures w14:val="none"/>
+          </w:rPr>
+          <w:t>https://wsa-1.onrender.com/api/contact/search?query=&lt;NAME&gt;</w:t>
+        </w:r>
+      </w:hyperlink>
+    </w:p>
+    <w:p>
+      <w:pPr>
         <w:rPr>
           <w:rFonts w:ascii="Times New Roman" w:hAnsi="Times New Roman" w:cs="Times New Roman"/>
           <w:sz w:val="32"/>

</xml_diff>